<commit_message>
Ram Track changes ( Added Bangalore Server).
</commit_message>
<xml_diff>
--- a/Product Devlopment/Base Version/Business Intelligence/SAP BO SERVER INSTALLATION 13102012.docx
+++ b/Product Devlopment/Base Version/Business Intelligence/SAP BO SERVER INSTALLATION 13102012.docx
@@ -8,8 +8,16 @@
       </w:r>
     </w:p>
     <w:p>
+      <w:proofErr w:type="gramStart"/>
       <w:r>
         <w:t>First installation.</w:t>
+      </w:r>
+      <w:proofErr w:type="gramEnd"/>
+    </w:p>
+    <w:p/>
+    <w:p>
+      <w:r>
+        <w:t>Bangalore Server</w:t>
       </w:r>
       <w:bookmarkStart w:id="0" w:name="_GoBack"/>
       <w:bookmarkEnd w:id="0"/>

</xml_diff>